<commit_message>
Subir version beta v1
</commit_message>
<xml_diff>
--- a/Proyecto/Documentacion/Reglas de negocio.docx
+++ b/Proyecto/Documentacion/Reglas de negocio.docx
@@ -8,9 +8,16 @@
       </w:pPr>
       <w:r>
         <w:rPr>
-          <w:rtl w:val="0"/>
-        </w:rPr>
-        <w:t xml:space="preserve">El sistema deberá de ser usado solo por el personal de la institución. Por lo mismo se espera que la información esté protegida.</w:t>
+          <w:highlight w:val="red"/>
+          <w:rtl w:val="0"/>
+        </w:rPr>
+        <w:t xml:space="preserve">No funcional de seguridad</w:t>
+      </w:r>
+      <w:r>
+        <w:rPr>
+          <w:rtl w:val="0"/>
+        </w:rPr>
+        <w:t xml:space="preserve"> El sistema deberá de ser usado solo por el personal de la institución. Por lo mismo se espera que la información esté protegida.</w:t>
       </w:r>
     </w:p>
     <w:p>
@@ -46,13 +53,24 @@
     </w:p>
     <w:p>
       <w:pPr>
-        <w:rPr/>
-      </w:pPr>
-      <w:r>
-        <w:rPr>
-          <w:rtl w:val="0"/>
-        </w:rPr>
-        <w:t xml:space="preserve">Se pide que el sistema porte los colores de la institución, así como su logotipo.</w:t>
+        <w:rPr>
+          <w:i w:val="1"/>
+        </w:rPr>
+      </w:pPr>
+      <w:r>
+        <w:rPr>
+          <w:i w:val="1"/>
+          <w:highlight w:val="red"/>
+          <w:rtl w:val="0"/>
+        </w:rPr>
+        <w:t xml:space="preserve">Requisito de interfaz</w:t>
+      </w:r>
+      <w:r>
+        <w:rPr>
+          <w:i w:val="1"/>
+          <w:rtl w:val="0"/>
+        </w:rPr>
+        <w:t xml:space="preserve"> Se pide que el sistema porte los colores de la institución, así como su logotipo.</w:t>
       </w:r>
     </w:p>
     <w:p>

</xml_diff>